<commit_message>
Se actualiza el pin ADC en la Raspberry Pi Pico
</commit_message>
<xml_diff>
--- a/capitulos/capitulo10 - datalogger.docx
+++ b/capitulos/capitulo10 - datalogger.docx
@@ -285,15 +285,7 @@
       </w:r>
       <w:r>
         <w:rPr/>
-        <w:t xml:space="preserve"> del dispositivo. </w:t>
-      </w:r>
-      <w:r>
-        <w:rPr/>
-        <w:t>Dado que en</w:t>
-      </w:r>
-      <w:r>
-        <w:rPr/>
-        <w:t xml:space="preserve"> este capítulo vamos a utilizar esa memoria para guardar un archivo con los valores medidos por un sensor, necesitamos acceder al sistema de archivos de la placa desde el propio programa, y no desde el entorno de programación, como hemos hecho hasta ahora. Es el momento de presentar otro de los módulos integrados de MicroPython: el módulo </w:t>
+        <w:t xml:space="preserve"> del dispositivo. Dado que en este capítulo vamos a utilizar esa memoria para guardar un archivo con los valores medidos por un sensor, necesitamos acceder al sistema de archivos de la placa desde el propio programa, y no desde el entorno de programación, como hemos hecho hasta ahora. Es el momento de presentar otro de los módulos integrados de MicroPython: el módulo </w:t>
       </w:r>
       <w:r>
         <w:rPr>
@@ -1921,11 +1913,7 @@
             </w:r>
             <w:r>
               <w:rPr/>
-              <w:t xml:space="preserve">: el archivo se abre en modo lectura </w:t>
-            </w:r>
-            <w:r>
-              <w:rPr/>
-              <w:t>(</w:t>
+              <w:t>: el archivo se abre en modo lectura (</w:t>
             </w:r>
             <w:r>
               <w:rPr>
@@ -1936,11 +1924,7 @@
             </w:r>
             <w:r>
               <w:rPr/>
-              <w:t>)</w:t>
-            </w:r>
-            <w:r>
-              <w:rPr/>
-              <w:t xml:space="preserve">. Es el modo por defecto. </w:t>
+              <w:t xml:space="preserve">). Es el modo por defecto. </w:t>
             </w:r>
           </w:p>
           <w:p>
@@ -1967,11 +1951,7 @@
             </w:r>
             <w:r>
               <w:rPr/>
-              <w:t xml:space="preserve">: el archivo se abre en modo escritura </w:t>
-            </w:r>
-            <w:r>
-              <w:rPr/>
-              <w:t>(</w:t>
+              <w:t>: el archivo se abre en modo escritura (</w:t>
             </w:r>
             <w:r>
               <w:rPr>
@@ -1982,11 +1962,7 @@
             </w:r>
             <w:r>
               <w:rPr/>
-              <w:t>)</w:t>
-            </w:r>
-            <w:r>
-              <w:rPr/>
-              <w:t xml:space="preserve">. Si el archivo existe, al abrirlo se borra su contenido. </w:t>
+              <w:t xml:space="preserve">). Si el archivo existe, al abrirlo se borra su contenido. </w:t>
             </w:r>
           </w:p>
           <w:p>
@@ -2013,11 +1989,7 @@
             </w:r>
             <w:r>
               <w:rPr/>
-              <w:t xml:space="preserve">: el archivo se abre en modo escritura </w:t>
-            </w:r>
-            <w:r>
-              <w:rPr/>
-              <w:t>(</w:t>
+              <w:t>: el archivo se abre en modo escritura (</w:t>
             </w:r>
             <w:r>
               <w:rPr>
@@ -2028,11 +2000,7 @@
             </w:r>
             <w:r>
               <w:rPr/>
-              <w:t>)</w:t>
-            </w:r>
-            <w:r>
-              <w:rPr/>
-              <w:t xml:space="preserve">. Si el archivo existe, el nuevo contenido se añade al final del archivo. </w:t>
+              <w:t xml:space="preserve">). Si el archivo existe, el nuevo contenido se añade al final del archivo. </w:t>
             </w:r>
           </w:p>
           <w:p>
@@ -2110,11 +2078,7 @@
       </w:r>
       <w:r>
         <w:rPr/>
-        <w:t xml:space="preserve"> </w:t>
-      </w:r>
-      <w:r>
-        <w:rPr/>
-        <w:t>(</w:t>
+        <w:t xml:space="preserve"> (</w:t>
       </w:r>
       <w:r>
         <w:rPr>
@@ -2125,11 +2089,7 @@
       </w:r>
       <w:r>
         <w:rPr/>
-        <w:t xml:space="preserve">) </w:t>
-      </w:r>
-      <w:r>
-        <w:rPr/>
-        <w:t xml:space="preserve">el contenido que había en el archivo se sobreescribe y, por tanto, desaparece, mientras que con </w:t>
+        <w:t xml:space="preserve">) el contenido que había en el archivo se sobreescribe y, por tanto, desaparece, mientras que con </w:t>
       </w:r>
       <w:r>
         <w:rPr>
@@ -2139,11 +2099,7 @@
       </w:r>
       <w:r>
         <w:rPr/>
-        <w:t xml:space="preserve"> </w:t>
-      </w:r>
-      <w:r>
-        <w:rPr/>
-        <w:t>(</w:t>
+        <w:t xml:space="preserve"> (</w:t>
       </w:r>
       <w:r>
         <w:rPr>
@@ -2154,11 +2110,7 @@
       </w:r>
       <w:r>
         <w:rPr/>
-        <w:t xml:space="preserve">) </w:t>
-      </w:r>
-      <w:r>
-        <w:rPr/>
-        <w:t>lo que se escriba se añade a lo que ya había.</w:t>
+        <w:t>) lo que se escriba se añade a lo que ya había.</w:t>
       </w:r>
     </w:p>
     <w:p>
@@ -3539,7 +3491,15 @@
       </w:r>
       <w:r>
         <w:rPr/>
-        <w:t xml:space="preserve"> que mostramos a continuación devuelve el valor medido por el sensor, con una cifra decimal (si se usa la Raspberry Pi Pico hay que sustituir la medida del voltaje por la instrucción </w:t>
+        <w:t xml:space="preserve"> que mostramos a continuación devuelve el valor medido por el sensor, con una cifra decimal. </w:t>
+      </w:r>
+      <w:r>
+        <w:rPr/>
+        <w:t>S</w:t>
+      </w:r>
+      <w:r>
+        <w:rPr/>
+        <w:t xml:space="preserve">i se usa la Raspberry Pi Pico hay que sustituir la medida del voltaje por la instrucción </w:t>
       </w:r>
       <w:r>
         <w:rPr>
@@ -3554,7 +3514,11 @@
       </w:r>
       <w:r>
         <w:rPr/>
-        <w:t>).</w:t>
+        <w:t xml:space="preserve">; </w:t>
+      </w:r>
+      <w:r>
+        <w:rPr/>
+        <w:t>además se debe cambiar el GPIO14 por otro que tenga funcionalidad ADC (el GPIO 26, 27 o 28).</w:t>
       </w:r>
     </w:p>
     <w:p>
@@ -4429,15 +4393,7 @@
       </w:r>
       <w:r>
         <w:rPr/>
-        <w:t xml:space="preserve"> se puede abrir con cualquier editor de texto, ya que no es más que un archivo de texto plano. </w:t>
-      </w:r>
-      <w:r>
-        <w:rPr/>
-        <w:t>Aunque e</w:t>
-      </w:r>
-      <w:r>
-        <w:rPr/>
-        <w:t xml:space="preserve">ste tipo de archivos suelen llevar la extensión </w:t>
+        <w:t xml:space="preserve"> se puede abrir con cualquier editor de texto, ya que no es más que un archivo de texto plano. Aunque este tipo de archivos suelen llevar la extensión </w:t>
       </w:r>
       <w:r>
         <w:rPr>
@@ -4452,15 +4408,7 @@
       </w:r>
       <w:r>
         <w:rPr/>
-        <w:t xml:space="preserve"> en su nombre, también se puede</w:t>
-      </w:r>
-      <w:r>
-        <w:rPr/>
-        <w:t>n</w:t>
-      </w:r>
-      <w:r>
-        <w:rPr/>
-        <w:t xml:space="preserve"> guardar con la extensión </w:t>
+        <w:t xml:space="preserve"> en su nombre, también se pueden guardar con la extensión </w:t>
       </w:r>
       <w:r>
         <w:rPr>
@@ -4645,23 +4593,7 @@
       </w:pPr>
       <w:r>
         <w:rPr/>
-        <w:t>Comprob</w:t>
-      </w:r>
-      <w:r>
-        <w:rPr/>
-        <w:t>e</w:t>
-      </w:r>
-      <w:r>
-        <w:rPr/>
-        <w:t xml:space="preserve">mos </w:t>
-      </w:r>
-      <w:r>
-        <w:rPr/>
-        <w:t>que el archivo se ha creado correctamente</w:t>
-      </w:r>
-      <w:r>
-        <w:rPr/>
-        <w:t xml:space="preserve"> escribiendo las siguientes instrucciones en el REPL.</w:t>
+        <w:t>Comprobemos que el archivo se ha creado correctamente escribiendo las siguientes instrucciones en el REPL.</w:t>
       </w:r>
     </w:p>
     <w:p>
@@ -5581,11 +5513,7 @@
       </w:r>
       <w:r>
         <w:rPr/>
-        <w:t xml:space="preserve">. De nuevo se vuelve a la comprobación, y vuelta a empezar </w:t>
-      </w:r>
-      <w:r>
-        <w:rPr/>
-        <w:t>hasta que se obtenga un nombre que no existe en el sistema de archivos de la placa.</w:t>
+        <w:t>. De nuevo se vuelve a la comprobación, y vuelta a empezar hasta que se obtenga un nombre que no existe en el sistema de archivos de la placa.</w:t>
       </w:r>
     </w:p>
     <w:p>
@@ -6106,31 +6034,7 @@
       </w:pPr>
       <w:r>
         <w:rPr/>
-        <w:t xml:space="preserve">Al igual que en </w:t>
-      </w:r>
-      <w:r>
-        <w:rPr/>
-        <w:t>muchos de</w:t>
-      </w:r>
-      <w:r>
-        <w:rPr/>
-        <w:t xml:space="preserve"> los </w:t>
-      </w:r>
-      <w:r>
-        <w:rPr/>
-        <w:t>proyectos</w:t>
-      </w:r>
-      <w:r>
-        <w:rPr/>
-        <w:t xml:space="preserve"> anteriores, </w:t>
-      </w:r>
-      <w:r>
-        <w:rPr/>
-        <w:t>pretendemos</w:t>
-      </w:r>
-      <w:r>
-        <w:rPr/>
-        <w:t xml:space="preserve"> conseguir un dispositivo que sea independiente del ordenador. Procedamos entonces. Guardamos el programa en la placa con el nombre </w:t>
+        <w:t xml:space="preserve">Al igual que en muchos de los proyectos anteriores, pretendemos conseguir un dispositivo que sea independiente del ordenador. Procedamos entonces. Guardamos el programa en la placa con el nombre </w:t>
       </w:r>
       <w:r>
         <w:rPr>
@@ -6144,7 +6048,7 @@
       </w:r>
       <w:r>
         <w:rPr>
-          <w:rFonts w:eastAsia="Franklin Gothic Book" w:cs="Franklin Gothic Book" w:ascii="Franklin Gothic Book" w:hAnsi="Franklin Gothic Book"/>
+          <w:rFonts w:eastAsia="Franklin Gothic Book" w:cs="Franklin Gothic Book"/>
         </w:rPr>
         <w:t>–</w:t>
       </w:r>
@@ -6161,7 +6065,7 @@
       </w:r>
       <w:r>
         <w:rPr>
-          <w:rFonts w:eastAsia="Franklin Gothic Book" w:cs="Franklin Gothic Book" w:ascii="Franklin Gothic Book" w:hAnsi="Franklin Gothic Book"/>
+          <w:rFonts w:eastAsia="Franklin Gothic Book" w:cs="Franklin Gothic Book"/>
           <w:i/>
           <w:iCs/>
         </w:rPr>
@@ -6201,23 +6105,7 @@
       </w:pPr>
       <w:r>
         <w:rPr/>
-        <w:t xml:space="preserve">Cuando se diseña </w:t>
-      </w:r>
-      <w:r>
-        <w:rPr/>
-        <w:t>algún aparato</w:t>
-      </w:r>
-      <w:r>
-        <w:rPr/>
-        <w:t xml:space="preserve"> es conveniente añadir </w:t>
-      </w:r>
-      <w:r>
-        <w:rPr/>
-        <w:t>un</w:t>
-      </w:r>
-      <w:r>
-        <w:rPr/>
-        <w:t xml:space="preserve"> </w:t>
+        <w:t xml:space="preserve">Cuando se diseña algún aparato es conveniente añadir un </w:t>
       </w:r>
       <w:r>
         <w:rPr>
@@ -8239,7 +8127,7 @@
         <w:sz w:val="24"/>
         <w:rFonts w:ascii="Franklin Gothic Medium" w:hAnsi="Franklin Gothic Medium"/>
       </w:rPr>
-      <w:t>24</w:t>
+      <w:t>6</w:t>
     </w:r>
     <w:r>
       <w:rPr>
@@ -8355,7 +8243,7 @@
         <w:sz w:val="24"/>
         <w:rFonts w:ascii="Franklin Gothic Medium" w:hAnsi="Franklin Gothic Medium"/>
       </w:rPr>
-      <w:t>25</w:t>
+      <w:t>7</w:t>
     </w:r>
     <w:r>
       <w:rPr>

</xml_diff>

<commit_message>
Actualización de los títulos en el índice
</commit_message>
<xml_diff>
--- a/capitulos/capitulo10 - datalogger.docx
+++ b/capitulos/capitulo10 - datalogger.docx
@@ -3471,7 +3471,15 @@
       </w:pPr>
       <w:r>
         <w:rPr/>
-        <w:t>10.7 Medida de la temperatura</w:t>
+        <w:t xml:space="preserve">10.7 </w:t>
+      </w:r>
+      <w:r>
+        <w:rPr/>
+        <w:t>Midiendo</w:t>
+      </w:r>
+      <w:r>
+        <w:rPr/>
+        <w:t xml:space="preserve"> la temperatura</w:t>
       </w:r>
     </w:p>
     <w:p>
@@ -3491,15 +3499,7 @@
       </w:r>
       <w:r>
         <w:rPr/>
-        <w:t xml:space="preserve"> que mostramos a continuación devuelve el valor medido por el sensor, con una cifra decimal. </w:t>
-      </w:r>
-      <w:r>
-        <w:rPr/>
-        <w:t>S</w:t>
-      </w:r>
-      <w:r>
-        <w:rPr/>
-        <w:t xml:space="preserve">i se usa la Raspberry Pi Pico hay que sustituir la medida del voltaje por la instrucción </w:t>
+        <w:t xml:space="preserve"> que mostramos a continuación devuelve el valor medido por el sensor, con una cifra decimal. Si se usa la Raspberry Pi Pico hay que sustituir la medida del voltaje por la instrucción </w:t>
       </w:r>
       <w:r>
         <w:rPr>
@@ -3514,11 +3514,7 @@
       </w:r>
       <w:r>
         <w:rPr/>
-        <w:t xml:space="preserve">; </w:t>
-      </w:r>
-      <w:r>
-        <w:rPr/>
-        <w:t>además se debe cambiar el GPIO14 por otro que tenga funcionalidad ADC (el GPIO 26, 27 o 28).</w:t>
+        <w:t>; además se debe cambiar el GPIO14 por otro que tenga funcionalidad ADC (el GPIO 26, 27 o 28).</w:t>
       </w:r>
     </w:p>
     <w:p>
@@ -8127,7 +8123,7 @@
         <w:sz w:val="24"/>
         <w:rFonts w:ascii="Franklin Gothic Medium" w:hAnsi="Franklin Gothic Medium"/>
       </w:rPr>
-      <w:t>6</w:t>
+      <w:t>14</w:t>
     </w:r>
     <w:r>
       <w:rPr>
@@ -8243,7 +8239,7 @@
         <w:sz w:val="24"/>
         <w:rFonts w:ascii="Franklin Gothic Medium" w:hAnsi="Franklin Gothic Medium"/>
       </w:rPr>
-      <w:t>7</w:t>
+      <w:t>13</w:t>
     </w:r>
     <w:r>
       <w:rPr>

</xml_diff>